<commit_message>
Updated Project Proposal and Team Contract
</commit_message>
<xml_diff>
--- a/ECE 445 Team Contract.docx
+++ b/ECE 445 Team Contract.docx
@@ -2050,6 +2050,8 @@
       <w:proofErr w:type="spellStart"/>
       <w:r>
         <w:rPr>
+          <w:b/>
+          <w:bCs/>
           <w:sz w:val="24"/>
           <w:szCs w:val="24"/>
         </w:rPr>
@@ -2058,10 +2060,19 @@
       <w:proofErr w:type="spellEnd"/>
       <w:r>
         <w:rPr>
-          <w:sz w:val="24"/>
-          <w:szCs w:val="24"/>
-        </w:rPr>
-        <w:t xml:space="preserve">: </w:t>
+          <w:b/>
+          <w:bCs/>
+          <w:sz w:val="24"/>
+          <w:szCs w:val="24"/>
+        </w:rPr>
+        <w:t>:</w:t>
+      </w:r>
+      <w:r>
+        <w:rPr>
+          <w:sz w:val="24"/>
+          <w:szCs w:val="24"/>
+        </w:rPr>
+        <w:t xml:space="preserve"> </w:t>
       </w:r>
       <w:r>
         <w:rPr>
@@ -2101,6 +2112,8 @@
       </w:r>
       <w:r>
         <w:rPr>
+          <w:b/>
+          <w:bCs/>
           <w:sz w:val="24"/>
           <w:szCs w:val="24"/>
         </w:rPr>
@@ -2109,10 +2122,19 @@
       <w:proofErr w:type="gramEnd"/>
       <w:r>
         <w:rPr>
-          <w:sz w:val="24"/>
-          <w:szCs w:val="24"/>
-        </w:rPr>
-        <w:t xml:space="preserve">digital) Signature: </w:t>
+          <w:b/>
+          <w:bCs/>
+          <w:sz w:val="24"/>
+          <w:szCs w:val="24"/>
+        </w:rPr>
+        <w:t>digital) Signature:</w:t>
+      </w:r>
+      <w:r>
+        <w:rPr>
+          <w:sz w:val="24"/>
+          <w:szCs w:val="24"/>
+        </w:rPr>
+        <w:t xml:space="preserve"> </w:t>
       </w:r>
       <w:r>
         <w:rPr>
@@ -2154,6 +2176,8 @@
       <w:proofErr w:type="spellStart"/>
       <w:r>
         <w:rPr>
+          <w:b/>
+          <w:bCs/>
           <w:sz w:val="24"/>
           <w:szCs w:val="24"/>
         </w:rPr>
@@ -2162,10 +2186,19 @@
       <w:proofErr w:type="spellEnd"/>
       <w:r>
         <w:rPr>
-          <w:sz w:val="24"/>
-          <w:szCs w:val="24"/>
-        </w:rPr>
-        <w:t xml:space="preserve">: </w:t>
+          <w:b/>
+          <w:bCs/>
+          <w:sz w:val="24"/>
+          <w:szCs w:val="24"/>
+        </w:rPr>
+        <w:t>:</w:t>
+      </w:r>
+      <w:r>
+        <w:rPr>
+          <w:sz w:val="24"/>
+          <w:szCs w:val="24"/>
+        </w:rPr>
+        <w:t xml:space="preserve"> </w:t>
       </w:r>
       <w:r>
         <w:rPr>
@@ -2205,6 +2238,8 @@
       </w:r>
       <w:r>
         <w:rPr>
+          <w:b/>
+          <w:bCs/>
           <w:sz w:val="24"/>
           <w:szCs w:val="24"/>
         </w:rPr>
@@ -2213,10 +2248,19 @@
       <w:proofErr w:type="gramEnd"/>
       <w:r>
         <w:rPr>
-          <w:sz w:val="24"/>
-          <w:szCs w:val="24"/>
-        </w:rPr>
-        <w:t xml:space="preserve">digital) Signature: </w:t>
+          <w:b/>
+          <w:bCs/>
+          <w:sz w:val="24"/>
+          <w:szCs w:val="24"/>
+        </w:rPr>
+        <w:t>digital) Signature:</w:t>
+      </w:r>
+      <w:r>
+        <w:rPr>
+          <w:sz w:val="24"/>
+          <w:szCs w:val="24"/>
+        </w:rPr>
+        <w:t xml:space="preserve"> </w:t>
       </w:r>
       <w:r>
         <w:rPr>

</xml_diff>